<commit_message>
xoa hinh anh trong tai khoan
</commit_message>
<xml_diff>
--- a/Group3.docx
+++ b/Group3.docx
@@ -2943,7 +2943,25 @@
           <w:szCs w:val="26"/>
           <w:lang w:val="vi-VN"/>
         </w:rPr>
-        <w:t>Mỗi nhân viên của cửa hàng được nhận biết thông qua mã nhân viên và các thông tin như tên nhân viên, số CCCD, ngày sinh, giới tính, địa chỉ, số điện thoại, chức vụ, tình trạng làm việc, mã chi nhánh nơi làm việc.</w:t>
+        <w:t>Mỗi nhân viên của cửa hàng được nhận biết thông qua mã nhân viên và các thông tin như tên nhân viên, số CCCD, ngày sinh, giới tính, địa chỉ, số điện thoại, chức vụ, tình trạng làm việc, mã chi nhánh nơi làm việc</w:t>
+      </w:r>
+      <w:r>
+        <w:rPr>
+          <w:rFonts w:hint="default" w:ascii="Times New Roman" w:hAnsi="Times New Roman" w:cs="Times New Roman"/>
+          <w:sz w:val="26"/>
+          <w:szCs w:val="26"/>
+          <w:lang w:val="en-US"/>
+        </w:rPr>
+        <w:t>, hình ảnh</w:t>
+      </w:r>
+      <w:r>
+        <w:rPr>
+          <w:rFonts w:ascii="Times New Roman" w:hAnsi="Times New Roman" w:cs="Times New Roman"/>
+          <w:sz w:val="26"/>
+          <w:szCs w:val="26"/>
+          <w:lang w:val="vi-VN"/>
+        </w:rPr>
+        <w:t>.</w:t>
       </w:r>
     </w:p>
     <w:p>
@@ -2973,7 +2991,43 @@
           <w:szCs w:val="26"/>
           <w:lang w:val="vi-VN"/>
         </w:rPr>
-        <w:t>Mỗi nhân viên sẽ được cấp một tài khoản để sử dụng ứng dụng của cửa hàng. Tài khoản bao gồm: tên đăng nhập là mã nhân viên, mật khẩu, chức vụ, hình ảnh.</w:t>
+        <w:t>Mỗi nhân viên sẽ được cấp một tài khoản để sử dụng ứng dụng của cửa hàng. Tài khoản bao gồm: tên đăng nhập</w:t>
+      </w:r>
+      <w:r>
+        <w:rPr>
+          <w:rFonts w:hint="default" w:ascii="Times New Roman" w:hAnsi="Times New Roman" w:cs="Times New Roman"/>
+          <w:sz w:val="26"/>
+          <w:szCs w:val="26"/>
+          <w:lang w:val="en-US"/>
+        </w:rPr>
+        <w:t>,</w:t>
+      </w:r>
+      <w:r>
+        <w:rPr>
+          <w:rFonts w:ascii="Times New Roman" w:hAnsi="Times New Roman" w:cs="Times New Roman"/>
+          <w:sz w:val="26"/>
+          <w:szCs w:val="26"/>
+          <w:lang w:val="vi-VN"/>
+        </w:rPr>
+        <w:t xml:space="preserve"> mật khẩu, chức vụ,</w:t>
+      </w:r>
+      <w:r>
+        <w:rPr>
+          <w:rFonts w:hint="default" w:ascii="Times New Roman" w:hAnsi="Times New Roman" w:cs="Times New Roman"/>
+          <w:sz w:val="26"/>
+          <w:szCs w:val="26"/>
+          <w:lang w:val="en-US"/>
+        </w:rPr>
+        <w:t xml:space="preserve"> </w:t>
+      </w:r>
+      <w:r>
+        <w:rPr>
+          <w:rFonts w:ascii="Times New Roman" w:hAnsi="Times New Roman" w:cs="Times New Roman"/>
+          <w:sz w:val="26"/>
+          <w:szCs w:val="26"/>
+          <w:lang w:val="vi-VN"/>
+        </w:rPr>
+        <w:t>mã nhân viên.</w:t>
       </w:r>
     </w:p>
     <w:p>
@@ -3180,7 +3234,25 @@
           <w:szCs w:val="26"/>
           <w:lang w:val="vi-VN"/>
         </w:rPr>
-        <w:t>Động cơ bao gồm: Loại động cơ, dung tích (cc), công suất (mã lực)/vòng tua(vòng/phút), mô-men xoắn(Nm)/vòng tua(vòng/phút), loại nhiên liệu.</w:t>
+        <w:t>Động cơ bao gồm: Loại động cơ, dung tích (cc), công suất (mã lực)/vòng tua(vòng/phút), mô-men xoắn(Nm)/vòng</w:t>
+      </w:r>
+      <w:r>
+        <w:rPr>
+          <w:rFonts w:hint="default" w:ascii="Times New Roman" w:hAnsi="Times New Roman" w:cs="Times New Roman"/>
+          <w:sz w:val="26"/>
+          <w:szCs w:val="26"/>
+          <w:lang w:val="en-US"/>
+        </w:rPr>
+        <w:t xml:space="preserve"> </w:t>
+      </w:r>
+      <w:r>
+        <w:rPr>
+          <w:rFonts w:ascii="Times New Roman" w:hAnsi="Times New Roman" w:cs="Times New Roman"/>
+          <w:sz w:val="26"/>
+          <w:szCs w:val="26"/>
+          <w:lang w:val="vi-VN"/>
+        </w:rPr>
+        <w:t>tua(vòng/phút), loại nhiên liệu.</w:t>
       </w:r>
     </w:p>
     <w:p>
@@ -3292,7 +3364,7 @@
           <w:szCs w:val="26"/>
           <w:lang w:val="en-US"/>
         </w:rPr>
-        <w:t>- Với mỗi chiếc xe cụ thể trong từng lô xe sẽ được đánh mã số xe riêng biệt và mã lô xe tương ứng</w:t>
+        <w:t>- Với mỗi chiếc xe cụ thể trong từng lô xe sẽ được đánh mã số xe riêng biệt và mã lô xe tương ứng.</w:t>
       </w:r>
     </w:p>
     <w:p>
@@ -3336,7 +3408,7 @@
           <w:szCs w:val="26"/>
           <w:lang w:val="vi-VN"/>
         </w:rPr>
-        <w:t>- Mỗi khi cửa hàng nhập xe hoặc phụ tùng, cửa hàng phải lưu trữ phiếu nhập để tiện cho việc thống kê chi tiêu. Thông tin phiếu nhập bao gồm : mã phiếu nhập, mã nhà cung cấp, mã chi nhánh, ngày nhập. Đối với mỗi mặt hàng như xe hoặc phụ tùng thì sẽ có chi tiết phiếu nhập riêng.</w:t>
+        <w:t>- Mỗi khi cửa hàng nhập xe hoặc phụ tùng, cửa hàng phải lưu trữ phiếu nhập để tiện cho việc thống kê chi tiêu. Thông tin phiếu nhập bao gồm: mã phiếu nhập, mã nhà cung cấp, mã chi nhánh, ngày nhập. Đối với mỗi mặt hàng như xe hoặc phụ tùng thì sẽ có chi tiết phiếu nhập riêng.</w:t>
       </w:r>
     </w:p>
     <w:p>
@@ -3359,11 +3431,22 @@
       <w:r>
         <w:rPr>
           <w:rFonts w:ascii="Times New Roman" w:hAnsi="Times New Roman" w:cs="Times New Roman"/>
+          <w:b w:val="0"/>
+          <w:bCs w:val="0"/>
           <w:sz w:val="26"/>
           <w:szCs w:val="26"/>
           <w:lang w:val="vi-VN"/>
         </w:rPr>
-        <w:t>Chi tiết phiếu nhập xe: Mã phiếu nhập, mã</w:t>
+        <w:t>Chi tiết phiếu nhập xe:</w:t>
+      </w:r>
+      <w:r>
+        <w:rPr>
+          <w:rFonts w:ascii="Times New Roman" w:hAnsi="Times New Roman" w:cs="Times New Roman"/>
+          <w:sz w:val="26"/>
+          <w:szCs w:val="26"/>
+          <w:lang w:val="vi-VN"/>
+        </w:rPr>
+        <w:t xml:space="preserve"> Mã phiếu nhập, mã</w:t>
       </w:r>
       <w:r>
         <w:rPr>
@@ -3419,7 +3502,18 @@
           <w:szCs w:val="26"/>
           <w:lang w:val="vi-VN"/>
         </w:rPr>
-        <w:t>Chi tiết phiếu nhập phụ tùng: Mã phiếu nhập, mã phụ tùng, giá nhập, số lượng.</w:t>
+        <w:t>Chi tiết phiếu nhập phụ tùng: Mã phiếu nhập,</w:t>
+      </w:r>
+      <w:bookmarkStart w:id="1" w:name="_GoBack"/>
+      <w:bookmarkEnd w:id="1"/>
+      <w:r>
+        <w:rPr>
+          <w:rFonts w:ascii="Times New Roman" w:hAnsi="Times New Roman" w:cs="Times New Roman"/>
+          <w:sz w:val="26"/>
+          <w:szCs w:val="26"/>
+          <w:lang w:val="vi-VN"/>
+        </w:rPr>
+        <w:t xml:space="preserve"> mã phụ tùng, giá nhập, số lượng.</w:t>
       </w:r>
     </w:p>
     <w:p>
@@ -30341,12 +30435,6 @@
             <w:insideH w:val="single" w:color="auto" w:sz="4" w:space="0"/>
             <w:insideV w:val="single" w:color="auto" w:sz="4" w:space="0"/>
           </w:tblBorders>
-          <w:tblCellMar>
-            <w:top w:w="0" w:type="dxa"/>
-            <w:left w:w="108" w:type="dxa"/>
-            <w:bottom w:w="0" w:type="dxa"/>
-            <w:right w:w="108" w:type="dxa"/>
-          </w:tblCellMar>
         </w:tblPrEx>
         <w:tc>
           <w:tcPr>
@@ -30509,6 +30597,430 @@
           <w:szCs w:val="26"/>
         </w:rPr>
         <w:t>Xem danh sách xe</w:t>
+      </w:r>
+    </w:p>
+    <w:tbl>
+      <w:tblPr>
+        <w:tblStyle w:val="124"/>
+        <w:tblW w:w="0" w:type="auto"/>
+        <w:tblInd w:w="0" w:type="dxa"/>
+        <w:tblBorders>
+          <w:top w:val="single" w:color="auto" w:sz="4" w:space="0"/>
+          <w:left w:val="single" w:color="auto" w:sz="4" w:space="0"/>
+          <w:bottom w:val="single" w:color="auto" w:sz="4" w:space="0"/>
+          <w:right w:val="single" w:color="auto" w:sz="4" w:space="0"/>
+          <w:insideH w:val="single" w:color="auto" w:sz="4" w:space="0"/>
+          <w:insideV w:val="single" w:color="auto" w:sz="4" w:space="0"/>
+        </w:tblBorders>
+        <w:tblLayout w:type="autofit"/>
+        <w:tblCellMar>
+          <w:top w:w="0" w:type="dxa"/>
+          <w:left w:w="108" w:type="dxa"/>
+          <w:bottom w:w="0" w:type="dxa"/>
+          <w:right w:w="108" w:type="dxa"/>
+        </w:tblCellMar>
+      </w:tblPr>
+      <w:tblGrid>
+        <w:gridCol w:w="8522"/>
+      </w:tblGrid>
+      <w:tr>
+        <w:tblPrEx>
+          <w:tblBorders>
+            <w:top w:val="single" w:color="auto" w:sz="4" w:space="0"/>
+            <w:left w:val="single" w:color="auto" w:sz="4" w:space="0"/>
+            <w:bottom w:val="single" w:color="auto" w:sz="4" w:space="0"/>
+            <w:right w:val="single" w:color="auto" w:sz="4" w:space="0"/>
+            <w:insideH w:val="single" w:color="auto" w:sz="4" w:space="0"/>
+            <w:insideV w:val="single" w:color="auto" w:sz="4" w:space="0"/>
+          </w:tblBorders>
+        </w:tblPrEx>
+        <w:tc>
+          <w:tcPr>
+            <w:tcW w:w="8522" w:type="dxa"/>
+          </w:tcPr>
+          <w:p>
+            <w:pPr>
+              <w:widowControl w:val="0"/>
+              <w:jc w:val="both"/>
+              <w:rPr>
+                <w:rFonts w:ascii="Consolas" w:hAnsi="Consolas" w:eastAsia="Consolas"/>
+                <w:color w:val="000000"/>
+                <w:sz w:val="19"/>
+              </w:rPr>
+            </w:pPr>
+            <w:r>
+              <w:rPr>
+                <w:rFonts w:ascii="Consolas" w:hAnsi="Consolas" w:eastAsia="Consolas"/>
+                <w:color w:val="0000FF"/>
+                <w:sz w:val="19"/>
+              </w:rPr>
+              <w:t>CREATE</w:t>
+            </w:r>
+            <w:r>
+              <w:rPr>
+                <w:rFonts w:ascii="Consolas" w:hAnsi="Consolas" w:eastAsia="Consolas"/>
+                <w:color w:val="000000"/>
+                <w:sz w:val="19"/>
+              </w:rPr>
+              <w:t xml:space="preserve"> </w:t>
+            </w:r>
+            <w:r>
+              <w:rPr>
+                <w:rFonts w:ascii="Consolas" w:hAnsi="Consolas" w:eastAsia="Consolas"/>
+                <w:color w:val="0000FF"/>
+                <w:sz w:val="19"/>
+              </w:rPr>
+              <w:t>VIEW</w:t>
+            </w:r>
+            <w:r>
+              <w:rPr>
+                <w:rFonts w:ascii="Consolas" w:hAnsi="Consolas" w:eastAsia="Consolas"/>
+                <w:color w:val="000000"/>
+                <w:sz w:val="19"/>
+              </w:rPr>
+              <w:t xml:space="preserve"> v_DSXeConTrongKho </w:t>
+            </w:r>
+            <w:r>
+              <w:rPr>
+                <w:rFonts w:ascii="Consolas" w:hAnsi="Consolas" w:eastAsia="Consolas"/>
+                <w:color w:val="0000FF"/>
+                <w:sz w:val="19"/>
+              </w:rPr>
+              <w:t>as</w:t>
+            </w:r>
+          </w:p>
+          <w:p>
+            <w:pPr>
+              <w:widowControl w:val="0"/>
+              <w:jc w:val="both"/>
+              <w:rPr>
+                <w:rFonts w:ascii="Consolas" w:hAnsi="Consolas" w:eastAsia="Consolas"/>
+                <w:color w:val="000000"/>
+                <w:sz w:val="19"/>
+              </w:rPr>
+            </w:pPr>
+            <w:r>
+              <w:rPr>
+                <w:rFonts w:ascii="Consolas" w:hAnsi="Consolas" w:eastAsia="Consolas"/>
+                <w:color w:val="0000FF"/>
+                <w:sz w:val="19"/>
+              </w:rPr>
+              <w:t>SELECT</w:t>
+            </w:r>
+            <w:r>
+              <w:rPr>
+                <w:rFonts w:ascii="Consolas" w:hAnsi="Consolas" w:eastAsia="Consolas"/>
+                <w:color w:val="000000"/>
+                <w:sz w:val="19"/>
+              </w:rPr>
+              <w:t xml:space="preserve"> maXe</w:t>
+            </w:r>
+            <w:r>
+              <w:rPr>
+                <w:rFonts w:ascii="Consolas" w:hAnsi="Consolas" w:eastAsia="Consolas"/>
+                <w:color w:val="808080"/>
+                <w:sz w:val="19"/>
+              </w:rPr>
+              <w:t>,</w:t>
+            </w:r>
+            <w:r>
+              <w:rPr>
+                <w:rFonts w:ascii="Consolas" w:hAnsi="Consolas" w:eastAsia="Consolas"/>
+                <w:color w:val="000000"/>
+                <w:sz w:val="19"/>
+              </w:rPr>
+              <w:t xml:space="preserve"> tenXe</w:t>
+            </w:r>
+            <w:r>
+              <w:rPr>
+                <w:rFonts w:ascii="Consolas" w:hAnsi="Consolas" w:eastAsia="Consolas"/>
+                <w:color w:val="808080"/>
+                <w:sz w:val="19"/>
+              </w:rPr>
+              <w:t>,</w:t>
+            </w:r>
+            <w:r>
+              <w:rPr>
+                <w:rFonts w:ascii="Consolas" w:hAnsi="Consolas" w:eastAsia="Consolas"/>
+                <w:color w:val="000000"/>
+                <w:sz w:val="19"/>
+              </w:rPr>
+              <w:t xml:space="preserve"> mauSac</w:t>
+            </w:r>
+            <w:r>
+              <w:rPr>
+                <w:rFonts w:ascii="Consolas" w:hAnsi="Consolas" w:eastAsia="Consolas"/>
+                <w:color w:val="808080"/>
+                <w:sz w:val="19"/>
+              </w:rPr>
+              <w:t>,</w:t>
+            </w:r>
+            <w:r>
+              <w:rPr>
+                <w:rFonts w:ascii="Consolas" w:hAnsi="Consolas" w:eastAsia="Consolas"/>
+                <w:color w:val="000000"/>
+                <w:sz w:val="19"/>
+              </w:rPr>
+              <w:t xml:space="preserve"> soChoNgoi</w:t>
+            </w:r>
+            <w:r>
+              <w:rPr>
+                <w:rFonts w:ascii="Consolas" w:hAnsi="Consolas" w:eastAsia="Consolas"/>
+                <w:color w:val="808080"/>
+                <w:sz w:val="19"/>
+              </w:rPr>
+              <w:t>,</w:t>
+            </w:r>
+            <w:r>
+              <w:rPr>
+                <w:rFonts w:ascii="Consolas" w:hAnsi="Consolas" w:eastAsia="Consolas"/>
+                <w:color w:val="000000"/>
+                <w:sz w:val="19"/>
+              </w:rPr>
+              <w:t xml:space="preserve"> xuatXu</w:t>
+            </w:r>
+            <w:r>
+              <w:rPr>
+                <w:rFonts w:ascii="Consolas" w:hAnsi="Consolas" w:eastAsia="Consolas"/>
+                <w:color w:val="808080"/>
+                <w:sz w:val="19"/>
+              </w:rPr>
+              <w:t>,</w:t>
+            </w:r>
+            <w:r>
+              <w:rPr>
+                <w:rFonts w:ascii="Consolas" w:hAnsi="Consolas" w:eastAsia="Consolas"/>
+                <w:color w:val="000000"/>
+                <w:sz w:val="19"/>
+              </w:rPr>
+              <w:t xml:space="preserve"> hangXe</w:t>
+            </w:r>
+            <w:r>
+              <w:rPr>
+                <w:rFonts w:ascii="Consolas" w:hAnsi="Consolas" w:eastAsia="Consolas"/>
+                <w:color w:val="808080"/>
+                <w:sz w:val="19"/>
+              </w:rPr>
+              <w:t>,</w:t>
+            </w:r>
+            <w:r>
+              <w:rPr>
+                <w:rFonts w:ascii="Consolas" w:hAnsi="Consolas" w:eastAsia="Consolas"/>
+                <w:color w:val="000000"/>
+                <w:sz w:val="19"/>
+              </w:rPr>
+              <w:t xml:space="preserve"> loaiXe</w:t>
+            </w:r>
+            <w:r>
+              <w:rPr>
+                <w:rFonts w:ascii="Consolas" w:hAnsi="Consolas" w:eastAsia="Consolas"/>
+                <w:color w:val="808080"/>
+                <w:sz w:val="19"/>
+              </w:rPr>
+              <w:t>,</w:t>
+            </w:r>
+            <w:r>
+              <w:rPr>
+                <w:rFonts w:ascii="Consolas" w:hAnsi="Consolas" w:eastAsia="Consolas"/>
+                <w:color w:val="000000"/>
+                <w:sz w:val="19"/>
+              </w:rPr>
+              <w:t xml:space="preserve"> phienBanXe</w:t>
+            </w:r>
+            <w:r>
+              <w:rPr>
+                <w:rFonts w:ascii="Consolas" w:hAnsi="Consolas" w:eastAsia="Consolas"/>
+                <w:color w:val="808080"/>
+                <w:sz w:val="19"/>
+              </w:rPr>
+              <w:t>,</w:t>
+            </w:r>
+            <w:r>
+              <w:rPr>
+                <w:rFonts w:ascii="Consolas" w:hAnsi="Consolas" w:eastAsia="Consolas"/>
+                <w:color w:val="000000"/>
+                <w:sz w:val="19"/>
+              </w:rPr>
+              <w:t xml:space="preserve"> pn</w:t>
+            </w:r>
+            <w:r>
+              <w:rPr>
+                <w:rFonts w:ascii="Consolas" w:hAnsi="Consolas" w:eastAsia="Consolas"/>
+                <w:color w:val="808080"/>
+                <w:sz w:val="19"/>
+              </w:rPr>
+              <w:t>.</w:t>
+            </w:r>
+            <w:r>
+              <w:rPr>
+                <w:rFonts w:ascii="Consolas" w:hAnsi="Consolas" w:eastAsia="Consolas"/>
+                <w:color w:val="000000"/>
+                <w:sz w:val="19"/>
+              </w:rPr>
+              <w:t>soLuong</w:t>
+            </w:r>
+          </w:p>
+          <w:p>
+            <w:pPr>
+              <w:widowControl w:val="0"/>
+              <w:jc w:val="both"/>
+              <w:rPr>
+                <w:rFonts w:ascii="Consolas" w:hAnsi="Consolas" w:eastAsia="Consolas"/>
+                <w:color w:val="000000"/>
+                <w:sz w:val="19"/>
+              </w:rPr>
+            </w:pPr>
+            <w:r>
+              <w:rPr>
+                <w:rFonts w:ascii="Consolas" w:hAnsi="Consolas" w:eastAsia="Consolas"/>
+                <w:color w:val="0000FF"/>
+                <w:sz w:val="19"/>
+              </w:rPr>
+              <w:t>FROM</w:t>
+            </w:r>
+            <w:r>
+              <w:rPr>
+                <w:rFonts w:ascii="Consolas" w:hAnsi="Consolas" w:eastAsia="Consolas"/>
+                <w:color w:val="000000"/>
+                <w:sz w:val="19"/>
+              </w:rPr>
+              <w:t xml:space="preserve"> XE</w:t>
+            </w:r>
+            <w:r>
+              <w:rPr>
+                <w:rFonts w:ascii="Consolas" w:hAnsi="Consolas" w:eastAsia="Consolas"/>
+                <w:color w:val="808080"/>
+                <w:sz w:val="19"/>
+              </w:rPr>
+              <w:t>,</w:t>
+            </w:r>
+            <w:r>
+              <w:rPr>
+                <w:rFonts w:ascii="Consolas" w:hAnsi="Consolas" w:eastAsia="Consolas"/>
+                <w:color w:val="000000"/>
+                <w:sz w:val="19"/>
+              </w:rPr>
+              <w:t xml:space="preserve"> PHIEUNHAP </w:t>
+            </w:r>
+            <w:r>
+              <w:rPr>
+                <w:rFonts w:ascii="Consolas" w:hAnsi="Consolas" w:eastAsia="Consolas"/>
+                <w:color w:val="0000FF"/>
+                <w:sz w:val="19"/>
+              </w:rPr>
+              <w:t>as</w:t>
+            </w:r>
+            <w:r>
+              <w:rPr>
+                <w:rFonts w:ascii="Consolas" w:hAnsi="Consolas" w:eastAsia="Consolas"/>
+                <w:color w:val="000000"/>
+                <w:sz w:val="19"/>
+              </w:rPr>
+              <w:t xml:space="preserve"> pn</w:t>
+            </w:r>
+          </w:p>
+          <w:p>
+            <w:pPr>
+              <w:widowControl w:val="0"/>
+              <w:jc w:val="both"/>
+              <w:rPr>
+                <w:rFonts w:ascii="Times New Roman" w:hAnsi="Times New Roman" w:cs="Times New Roman"/>
+                <w:b/>
+                <w:bCs/>
+                <w:sz w:val="26"/>
+                <w:szCs w:val="26"/>
+              </w:rPr>
+            </w:pPr>
+            <w:r>
+              <w:rPr>
+                <w:rFonts w:ascii="Consolas" w:hAnsi="Consolas" w:eastAsia="Consolas"/>
+                <w:color w:val="0000FF"/>
+                <w:sz w:val="19"/>
+              </w:rPr>
+              <w:t>WHERE</w:t>
+            </w:r>
+            <w:r>
+              <w:rPr>
+                <w:rFonts w:ascii="Consolas" w:hAnsi="Consolas" w:eastAsia="Consolas"/>
+                <w:color w:val="000000"/>
+                <w:sz w:val="19"/>
+              </w:rPr>
+              <w:t xml:space="preserve"> pn</w:t>
+            </w:r>
+            <w:r>
+              <w:rPr>
+                <w:rFonts w:ascii="Consolas" w:hAnsi="Consolas" w:eastAsia="Consolas"/>
+                <w:color w:val="808080"/>
+                <w:sz w:val="19"/>
+              </w:rPr>
+              <w:t>.</w:t>
+            </w:r>
+            <w:r>
+              <w:rPr>
+                <w:rFonts w:ascii="Consolas" w:hAnsi="Consolas" w:eastAsia="Consolas"/>
+                <w:color w:val="000000"/>
+                <w:sz w:val="19"/>
+              </w:rPr>
+              <w:t xml:space="preserve">soLuong </w:t>
+            </w:r>
+            <w:r>
+              <w:rPr>
+                <w:rFonts w:ascii="Consolas" w:hAnsi="Consolas" w:eastAsia="Consolas"/>
+                <w:color w:val="808080"/>
+                <w:sz w:val="19"/>
+              </w:rPr>
+              <w:t>&gt;</w:t>
+            </w:r>
+            <w:r>
+              <w:rPr>
+                <w:rFonts w:ascii="Consolas" w:hAnsi="Consolas" w:eastAsia="Consolas"/>
+                <w:color w:val="000000"/>
+                <w:sz w:val="19"/>
+              </w:rPr>
+              <w:t xml:space="preserve"> 0</w:t>
+            </w:r>
+          </w:p>
+        </w:tc>
+      </w:tr>
+    </w:tbl>
+    <w:p>
+      <w:pPr>
+        <w:spacing w:line="360" w:lineRule="auto"/>
+        <w:jc w:val="both"/>
+        <w:rPr>
+          <w:rFonts w:ascii="Times New Roman" w:hAnsi="Times New Roman" w:cs="Times New Roman"/>
+          <w:b/>
+          <w:bCs/>
+          <w:sz w:val="26"/>
+          <w:szCs w:val="26"/>
+        </w:rPr>
+      </w:pPr>
+    </w:p>
+    <w:p>
+      <w:pPr>
+        <w:numPr>
+          <w:ilvl w:val="0"/>
+          <w:numId w:val="19"/>
+        </w:numPr>
+        <w:spacing w:line="360" w:lineRule="auto"/>
+        <w:jc w:val="both"/>
+        <w:rPr>
+          <w:rFonts w:ascii="Times New Roman" w:hAnsi="Times New Roman" w:cs="Times New Roman"/>
+          <w:b/>
+          <w:bCs/>
+          <w:sz w:val="26"/>
+          <w:szCs w:val="26"/>
+        </w:rPr>
+      </w:pPr>
+      <w:r>
+        <w:rPr>
+          <w:rFonts w:ascii="Times New Roman" w:hAnsi="Times New Roman" w:cs="Times New Roman"/>
+          <w:b/>
+          <w:bCs/>
+          <w:sz w:val="26"/>
+          <w:szCs w:val="26"/>
+        </w:rPr>
+        <w:t>Xem danh sách nhân viên có chức vụ là quản lý</w:t>
       </w:r>
     </w:p>
     <w:tbl>
@@ -30551,430 +31063,6 @@
             <w:bottom w:w="0" w:type="dxa"/>
             <w:right w:w="108" w:type="dxa"/>
           </w:tblCellMar>
-        </w:tblPrEx>
-        <w:tc>
-          <w:tcPr>
-            <w:tcW w:w="8522" w:type="dxa"/>
-          </w:tcPr>
-          <w:p>
-            <w:pPr>
-              <w:widowControl w:val="0"/>
-              <w:jc w:val="both"/>
-              <w:rPr>
-                <w:rFonts w:ascii="Consolas" w:hAnsi="Consolas" w:eastAsia="Consolas"/>
-                <w:color w:val="000000"/>
-                <w:sz w:val="19"/>
-              </w:rPr>
-            </w:pPr>
-            <w:r>
-              <w:rPr>
-                <w:rFonts w:ascii="Consolas" w:hAnsi="Consolas" w:eastAsia="Consolas"/>
-                <w:color w:val="0000FF"/>
-                <w:sz w:val="19"/>
-              </w:rPr>
-              <w:t>CREATE</w:t>
-            </w:r>
-            <w:r>
-              <w:rPr>
-                <w:rFonts w:ascii="Consolas" w:hAnsi="Consolas" w:eastAsia="Consolas"/>
-                <w:color w:val="000000"/>
-                <w:sz w:val="19"/>
-              </w:rPr>
-              <w:t xml:space="preserve"> </w:t>
-            </w:r>
-            <w:r>
-              <w:rPr>
-                <w:rFonts w:ascii="Consolas" w:hAnsi="Consolas" w:eastAsia="Consolas"/>
-                <w:color w:val="0000FF"/>
-                <w:sz w:val="19"/>
-              </w:rPr>
-              <w:t>VIEW</w:t>
-            </w:r>
-            <w:r>
-              <w:rPr>
-                <w:rFonts w:ascii="Consolas" w:hAnsi="Consolas" w:eastAsia="Consolas"/>
-                <w:color w:val="000000"/>
-                <w:sz w:val="19"/>
-              </w:rPr>
-              <w:t xml:space="preserve"> v_DSXeConTrongKho </w:t>
-            </w:r>
-            <w:r>
-              <w:rPr>
-                <w:rFonts w:ascii="Consolas" w:hAnsi="Consolas" w:eastAsia="Consolas"/>
-                <w:color w:val="0000FF"/>
-                <w:sz w:val="19"/>
-              </w:rPr>
-              <w:t>as</w:t>
-            </w:r>
-          </w:p>
-          <w:p>
-            <w:pPr>
-              <w:widowControl w:val="0"/>
-              <w:jc w:val="both"/>
-              <w:rPr>
-                <w:rFonts w:ascii="Consolas" w:hAnsi="Consolas" w:eastAsia="Consolas"/>
-                <w:color w:val="000000"/>
-                <w:sz w:val="19"/>
-              </w:rPr>
-            </w:pPr>
-            <w:r>
-              <w:rPr>
-                <w:rFonts w:ascii="Consolas" w:hAnsi="Consolas" w:eastAsia="Consolas"/>
-                <w:color w:val="0000FF"/>
-                <w:sz w:val="19"/>
-              </w:rPr>
-              <w:t>SELECT</w:t>
-            </w:r>
-            <w:r>
-              <w:rPr>
-                <w:rFonts w:ascii="Consolas" w:hAnsi="Consolas" w:eastAsia="Consolas"/>
-                <w:color w:val="000000"/>
-                <w:sz w:val="19"/>
-              </w:rPr>
-              <w:t xml:space="preserve"> maXe</w:t>
-            </w:r>
-            <w:r>
-              <w:rPr>
-                <w:rFonts w:ascii="Consolas" w:hAnsi="Consolas" w:eastAsia="Consolas"/>
-                <w:color w:val="808080"/>
-                <w:sz w:val="19"/>
-              </w:rPr>
-              <w:t>,</w:t>
-            </w:r>
-            <w:r>
-              <w:rPr>
-                <w:rFonts w:ascii="Consolas" w:hAnsi="Consolas" w:eastAsia="Consolas"/>
-                <w:color w:val="000000"/>
-                <w:sz w:val="19"/>
-              </w:rPr>
-              <w:t xml:space="preserve"> tenXe</w:t>
-            </w:r>
-            <w:r>
-              <w:rPr>
-                <w:rFonts w:ascii="Consolas" w:hAnsi="Consolas" w:eastAsia="Consolas"/>
-                <w:color w:val="808080"/>
-                <w:sz w:val="19"/>
-              </w:rPr>
-              <w:t>,</w:t>
-            </w:r>
-            <w:r>
-              <w:rPr>
-                <w:rFonts w:ascii="Consolas" w:hAnsi="Consolas" w:eastAsia="Consolas"/>
-                <w:color w:val="000000"/>
-                <w:sz w:val="19"/>
-              </w:rPr>
-              <w:t xml:space="preserve"> mauSac</w:t>
-            </w:r>
-            <w:r>
-              <w:rPr>
-                <w:rFonts w:ascii="Consolas" w:hAnsi="Consolas" w:eastAsia="Consolas"/>
-                <w:color w:val="808080"/>
-                <w:sz w:val="19"/>
-              </w:rPr>
-              <w:t>,</w:t>
-            </w:r>
-            <w:r>
-              <w:rPr>
-                <w:rFonts w:ascii="Consolas" w:hAnsi="Consolas" w:eastAsia="Consolas"/>
-                <w:color w:val="000000"/>
-                <w:sz w:val="19"/>
-              </w:rPr>
-              <w:t xml:space="preserve"> soChoNgoi</w:t>
-            </w:r>
-            <w:r>
-              <w:rPr>
-                <w:rFonts w:ascii="Consolas" w:hAnsi="Consolas" w:eastAsia="Consolas"/>
-                <w:color w:val="808080"/>
-                <w:sz w:val="19"/>
-              </w:rPr>
-              <w:t>,</w:t>
-            </w:r>
-            <w:r>
-              <w:rPr>
-                <w:rFonts w:ascii="Consolas" w:hAnsi="Consolas" w:eastAsia="Consolas"/>
-                <w:color w:val="000000"/>
-                <w:sz w:val="19"/>
-              </w:rPr>
-              <w:t xml:space="preserve"> xuatXu</w:t>
-            </w:r>
-            <w:r>
-              <w:rPr>
-                <w:rFonts w:ascii="Consolas" w:hAnsi="Consolas" w:eastAsia="Consolas"/>
-                <w:color w:val="808080"/>
-                <w:sz w:val="19"/>
-              </w:rPr>
-              <w:t>,</w:t>
-            </w:r>
-            <w:r>
-              <w:rPr>
-                <w:rFonts w:ascii="Consolas" w:hAnsi="Consolas" w:eastAsia="Consolas"/>
-                <w:color w:val="000000"/>
-                <w:sz w:val="19"/>
-              </w:rPr>
-              <w:t xml:space="preserve"> hangXe</w:t>
-            </w:r>
-            <w:r>
-              <w:rPr>
-                <w:rFonts w:ascii="Consolas" w:hAnsi="Consolas" w:eastAsia="Consolas"/>
-                <w:color w:val="808080"/>
-                <w:sz w:val="19"/>
-              </w:rPr>
-              <w:t>,</w:t>
-            </w:r>
-            <w:r>
-              <w:rPr>
-                <w:rFonts w:ascii="Consolas" w:hAnsi="Consolas" w:eastAsia="Consolas"/>
-                <w:color w:val="000000"/>
-                <w:sz w:val="19"/>
-              </w:rPr>
-              <w:t xml:space="preserve"> loaiXe</w:t>
-            </w:r>
-            <w:r>
-              <w:rPr>
-                <w:rFonts w:ascii="Consolas" w:hAnsi="Consolas" w:eastAsia="Consolas"/>
-                <w:color w:val="808080"/>
-                <w:sz w:val="19"/>
-              </w:rPr>
-              <w:t>,</w:t>
-            </w:r>
-            <w:r>
-              <w:rPr>
-                <w:rFonts w:ascii="Consolas" w:hAnsi="Consolas" w:eastAsia="Consolas"/>
-                <w:color w:val="000000"/>
-                <w:sz w:val="19"/>
-              </w:rPr>
-              <w:t xml:space="preserve"> phienBanXe</w:t>
-            </w:r>
-            <w:r>
-              <w:rPr>
-                <w:rFonts w:ascii="Consolas" w:hAnsi="Consolas" w:eastAsia="Consolas"/>
-                <w:color w:val="808080"/>
-                <w:sz w:val="19"/>
-              </w:rPr>
-              <w:t>,</w:t>
-            </w:r>
-            <w:r>
-              <w:rPr>
-                <w:rFonts w:ascii="Consolas" w:hAnsi="Consolas" w:eastAsia="Consolas"/>
-                <w:color w:val="000000"/>
-                <w:sz w:val="19"/>
-              </w:rPr>
-              <w:t xml:space="preserve"> pn</w:t>
-            </w:r>
-            <w:r>
-              <w:rPr>
-                <w:rFonts w:ascii="Consolas" w:hAnsi="Consolas" w:eastAsia="Consolas"/>
-                <w:color w:val="808080"/>
-                <w:sz w:val="19"/>
-              </w:rPr>
-              <w:t>.</w:t>
-            </w:r>
-            <w:r>
-              <w:rPr>
-                <w:rFonts w:ascii="Consolas" w:hAnsi="Consolas" w:eastAsia="Consolas"/>
-                <w:color w:val="000000"/>
-                <w:sz w:val="19"/>
-              </w:rPr>
-              <w:t>soLuong</w:t>
-            </w:r>
-          </w:p>
-          <w:p>
-            <w:pPr>
-              <w:widowControl w:val="0"/>
-              <w:jc w:val="both"/>
-              <w:rPr>
-                <w:rFonts w:ascii="Consolas" w:hAnsi="Consolas" w:eastAsia="Consolas"/>
-                <w:color w:val="000000"/>
-                <w:sz w:val="19"/>
-              </w:rPr>
-            </w:pPr>
-            <w:r>
-              <w:rPr>
-                <w:rFonts w:ascii="Consolas" w:hAnsi="Consolas" w:eastAsia="Consolas"/>
-                <w:color w:val="0000FF"/>
-                <w:sz w:val="19"/>
-              </w:rPr>
-              <w:t>FROM</w:t>
-            </w:r>
-            <w:r>
-              <w:rPr>
-                <w:rFonts w:ascii="Consolas" w:hAnsi="Consolas" w:eastAsia="Consolas"/>
-                <w:color w:val="000000"/>
-                <w:sz w:val="19"/>
-              </w:rPr>
-              <w:t xml:space="preserve"> XE</w:t>
-            </w:r>
-            <w:r>
-              <w:rPr>
-                <w:rFonts w:ascii="Consolas" w:hAnsi="Consolas" w:eastAsia="Consolas"/>
-                <w:color w:val="808080"/>
-                <w:sz w:val="19"/>
-              </w:rPr>
-              <w:t>,</w:t>
-            </w:r>
-            <w:r>
-              <w:rPr>
-                <w:rFonts w:ascii="Consolas" w:hAnsi="Consolas" w:eastAsia="Consolas"/>
-                <w:color w:val="000000"/>
-                <w:sz w:val="19"/>
-              </w:rPr>
-              <w:t xml:space="preserve"> PHIEUNHAP </w:t>
-            </w:r>
-            <w:r>
-              <w:rPr>
-                <w:rFonts w:ascii="Consolas" w:hAnsi="Consolas" w:eastAsia="Consolas"/>
-                <w:color w:val="0000FF"/>
-                <w:sz w:val="19"/>
-              </w:rPr>
-              <w:t>as</w:t>
-            </w:r>
-            <w:r>
-              <w:rPr>
-                <w:rFonts w:ascii="Consolas" w:hAnsi="Consolas" w:eastAsia="Consolas"/>
-                <w:color w:val="000000"/>
-                <w:sz w:val="19"/>
-              </w:rPr>
-              <w:t xml:space="preserve"> pn</w:t>
-            </w:r>
-          </w:p>
-          <w:p>
-            <w:pPr>
-              <w:widowControl w:val="0"/>
-              <w:jc w:val="both"/>
-              <w:rPr>
-                <w:rFonts w:ascii="Times New Roman" w:hAnsi="Times New Roman" w:cs="Times New Roman"/>
-                <w:b/>
-                <w:bCs/>
-                <w:sz w:val="26"/>
-                <w:szCs w:val="26"/>
-              </w:rPr>
-            </w:pPr>
-            <w:r>
-              <w:rPr>
-                <w:rFonts w:ascii="Consolas" w:hAnsi="Consolas" w:eastAsia="Consolas"/>
-                <w:color w:val="0000FF"/>
-                <w:sz w:val="19"/>
-              </w:rPr>
-              <w:t>WHERE</w:t>
-            </w:r>
-            <w:r>
-              <w:rPr>
-                <w:rFonts w:ascii="Consolas" w:hAnsi="Consolas" w:eastAsia="Consolas"/>
-                <w:color w:val="000000"/>
-                <w:sz w:val="19"/>
-              </w:rPr>
-              <w:t xml:space="preserve"> pn</w:t>
-            </w:r>
-            <w:r>
-              <w:rPr>
-                <w:rFonts w:ascii="Consolas" w:hAnsi="Consolas" w:eastAsia="Consolas"/>
-                <w:color w:val="808080"/>
-                <w:sz w:val="19"/>
-              </w:rPr>
-              <w:t>.</w:t>
-            </w:r>
-            <w:r>
-              <w:rPr>
-                <w:rFonts w:ascii="Consolas" w:hAnsi="Consolas" w:eastAsia="Consolas"/>
-                <w:color w:val="000000"/>
-                <w:sz w:val="19"/>
-              </w:rPr>
-              <w:t xml:space="preserve">soLuong </w:t>
-            </w:r>
-            <w:r>
-              <w:rPr>
-                <w:rFonts w:ascii="Consolas" w:hAnsi="Consolas" w:eastAsia="Consolas"/>
-                <w:color w:val="808080"/>
-                <w:sz w:val="19"/>
-              </w:rPr>
-              <w:t>&gt;</w:t>
-            </w:r>
-            <w:r>
-              <w:rPr>
-                <w:rFonts w:ascii="Consolas" w:hAnsi="Consolas" w:eastAsia="Consolas"/>
-                <w:color w:val="000000"/>
-                <w:sz w:val="19"/>
-              </w:rPr>
-              <w:t xml:space="preserve"> 0</w:t>
-            </w:r>
-          </w:p>
-        </w:tc>
-      </w:tr>
-    </w:tbl>
-    <w:p>
-      <w:pPr>
-        <w:spacing w:line="360" w:lineRule="auto"/>
-        <w:jc w:val="both"/>
-        <w:rPr>
-          <w:rFonts w:ascii="Times New Roman" w:hAnsi="Times New Roman" w:cs="Times New Roman"/>
-          <w:b/>
-          <w:bCs/>
-          <w:sz w:val="26"/>
-          <w:szCs w:val="26"/>
-        </w:rPr>
-      </w:pPr>
-    </w:p>
-    <w:p>
-      <w:pPr>
-        <w:numPr>
-          <w:ilvl w:val="0"/>
-          <w:numId w:val="19"/>
-        </w:numPr>
-        <w:spacing w:line="360" w:lineRule="auto"/>
-        <w:jc w:val="both"/>
-        <w:rPr>
-          <w:rFonts w:ascii="Times New Roman" w:hAnsi="Times New Roman" w:cs="Times New Roman"/>
-          <w:b/>
-          <w:bCs/>
-          <w:sz w:val="26"/>
-          <w:szCs w:val="26"/>
-        </w:rPr>
-      </w:pPr>
-      <w:r>
-        <w:rPr>
-          <w:rFonts w:ascii="Times New Roman" w:hAnsi="Times New Roman" w:cs="Times New Roman"/>
-          <w:b/>
-          <w:bCs/>
-          <w:sz w:val="26"/>
-          <w:szCs w:val="26"/>
-        </w:rPr>
-        <w:t>Xem danh sách nhân viên có chức vụ là quản lý</w:t>
-      </w:r>
-    </w:p>
-    <w:tbl>
-      <w:tblPr>
-        <w:tblStyle w:val="124"/>
-        <w:tblW w:w="0" w:type="auto"/>
-        <w:tblInd w:w="0" w:type="dxa"/>
-        <w:tblBorders>
-          <w:top w:val="single" w:color="auto" w:sz="4" w:space="0"/>
-          <w:left w:val="single" w:color="auto" w:sz="4" w:space="0"/>
-          <w:bottom w:val="single" w:color="auto" w:sz="4" w:space="0"/>
-          <w:right w:val="single" w:color="auto" w:sz="4" w:space="0"/>
-          <w:insideH w:val="single" w:color="auto" w:sz="4" w:space="0"/>
-          <w:insideV w:val="single" w:color="auto" w:sz="4" w:space="0"/>
-        </w:tblBorders>
-        <w:tblLayout w:type="autofit"/>
-        <w:tblCellMar>
-          <w:top w:w="0" w:type="dxa"/>
-          <w:left w:w="108" w:type="dxa"/>
-          <w:bottom w:w="0" w:type="dxa"/>
-          <w:right w:w="108" w:type="dxa"/>
-        </w:tblCellMar>
-      </w:tblPr>
-      <w:tblGrid>
-        <w:gridCol w:w="8522"/>
-      </w:tblGrid>
-      <w:tr>
-        <w:tblPrEx>
-          <w:tblBorders>
-            <w:top w:val="single" w:color="auto" w:sz="4" w:space="0"/>
-            <w:left w:val="single" w:color="auto" w:sz="4" w:space="0"/>
-            <w:bottom w:val="single" w:color="auto" w:sz="4" w:space="0"/>
-            <w:right w:val="single" w:color="auto" w:sz="4" w:space="0"/>
-            <w:insideH w:val="single" w:color="auto" w:sz="4" w:space="0"/>
-            <w:insideV w:val="single" w:color="auto" w:sz="4" w:space="0"/>
-          </w:tblBorders>
         </w:tblPrEx>
         <w:tc>
           <w:tcPr>
@@ -33625,8 +33713,6 @@
           <w:szCs w:val="26"/>
         </w:rPr>
       </w:pPr>
-      <w:bookmarkStart w:id="1" w:name="_GoBack"/>
-      <w:bookmarkEnd w:id="1"/>
       <w:r>
         <w:rPr>
           <w:rFonts w:ascii="Times New Roman" w:hAnsi="Times New Roman" w:cs="Times New Roman"/>
@@ -42655,10 +42741,10 @@
     <w:lsdException w:qFormat="1" w:unhideWhenUsed="0" w:uiPriority="0" w:semiHidden="0" w:name="toc 1"/>
     <w:lsdException w:qFormat="1" w:unhideWhenUsed="0" w:uiPriority="0" w:semiHidden="0" w:name="toc 2"/>
     <w:lsdException w:qFormat="1" w:unhideWhenUsed="0" w:uiPriority="0" w:semiHidden="0" w:name="toc 3"/>
-    <w:lsdException w:unhideWhenUsed="0" w:uiPriority="0" w:semiHidden="0" w:name="toc 4"/>
+    <w:lsdException w:qFormat="1" w:unhideWhenUsed="0" w:uiPriority="0" w:semiHidden="0" w:name="toc 4"/>
     <w:lsdException w:qFormat="1" w:unhideWhenUsed="0" w:uiPriority="0" w:semiHidden="0" w:name="toc 5"/>
     <w:lsdException w:qFormat="1" w:unhideWhenUsed="0" w:uiPriority="0" w:semiHidden="0" w:name="toc 6"/>
-    <w:lsdException w:unhideWhenUsed="0" w:uiPriority="0" w:semiHidden="0" w:name="toc 7"/>
+    <w:lsdException w:qFormat="1" w:unhideWhenUsed="0" w:uiPriority="0" w:semiHidden="0" w:name="toc 7"/>
     <w:lsdException w:qFormat="1" w:unhideWhenUsed="0" w:uiPriority="0" w:semiHidden="0" w:name="toc 8"/>
     <w:lsdException w:qFormat="1" w:unhideWhenUsed="0" w:uiPriority="0" w:semiHidden="0" w:name="toc 9"/>
     <w:lsdException w:qFormat="1" w:unhideWhenUsed="0" w:uiPriority="0" w:semiHidden="0" w:name="Normal Indent"/>
@@ -42668,7 +42754,7 @@
     <w:lsdException w:qFormat="1" w:unhideWhenUsed="0" w:uiPriority="0" w:semiHidden="0" w:name="footer"/>
     <w:lsdException w:qFormat="1" w:unhideWhenUsed="0" w:uiPriority="0" w:semiHidden="0" w:name="index heading"/>
     <w:lsdException w:qFormat="1" w:uiPriority="0" w:name="caption"/>
-    <w:lsdException w:unhideWhenUsed="0" w:uiPriority="0" w:semiHidden="0" w:name="table of figures"/>
+    <w:lsdException w:qFormat="1" w:unhideWhenUsed="0" w:uiPriority="0" w:semiHidden="0" w:name="table of figures"/>
     <w:lsdException w:qFormat="1" w:unhideWhenUsed="0" w:uiPriority="0" w:semiHidden="0" w:name="envelope address"/>
     <w:lsdException w:qFormat="1" w:unhideWhenUsed="0" w:uiPriority="0" w:semiHidden="0" w:name="envelope return"/>
     <w:lsdException w:qFormat="1" w:unhideWhenUsed="0" w:uiPriority="0" w:semiHidden="0" w:name="footnote reference"/>
@@ -42677,9 +42763,9 @@
     <w:lsdException w:qFormat="1" w:unhideWhenUsed="0" w:uiPriority="0" w:semiHidden="0" w:name="page number"/>
     <w:lsdException w:qFormat="1" w:unhideWhenUsed="0" w:uiPriority="0" w:semiHidden="0" w:name="endnote reference"/>
     <w:lsdException w:qFormat="1" w:unhideWhenUsed="0" w:uiPriority="0" w:semiHidden="0" w:name="endnote text"/>
-    <w:lsdException w:unhideWhenUsed="0" w:uiPriority="0" w:semiHidden="0" w:name="table of authorities"/>
+    <w:lsdException w:qFormat="1" w:unhideWhenUsed="0" w:uiPriority="0" w:semiHidden="0" w:name="table of authorities"/>
     <w:lsdException w:qFormat="1" w:unhideWhenUsed="0" w:uiPriority="0" w:semiHidden="0" w:name="macro"/>
-    <w:lsdException w:unhideWhenUsed="0" w:uiPriority="0" w:semiHidden="0" w:name="toa heading"/>
+    <w:lsdException w:qFormat="1" w:unhideWhenUsed="0" w:uiPriority="0" w:semiHidden="0" w:name="toa heading"/>
     <w:lsdException w:qFormat="1" w:unhideWhenUsed="0" w:uiPriority="0" w:semiHidden="0" w:name="List"/>
     <w:lsdException w:qFormat="1" w:unhideWhenUsed="0" w:uiPriority="0" w:semiHidden="0" w:name="List Bullet"/>
     <w:lsdException w:qFormat="1" w:unhideWhenUsed="0" w:uiPriority="0" w:semiHidden="0" w:name="List Number"/>
@@ -42697,7 +42783,7 @@
     <w:lsdException w:qFormat="1" w:unhideWhenUsed="0" w:uiPriority="0" w:semiHidden="0" w:name="List Number 5"/>
     <w:lsdException w:qFormat="1" w:unhideWhenUsed="0" w:uiPriority="0" w:semiHidden="0" w:name="Title"/>
     <w:lsdException w:qFormat="1" w:unhideWhenUsed="0" w:uiPriority="0" w:semiHidden="0" w:name="Closing"/>
-    <w:lsdException w:unhideWhenUsed="0" w:uiPriority="0" w:semiHidden="0" w:name="Signature"/>
+    <w:lsdException w:qFormat="1" w:unhideWhenUsed="0" w:uiPriority="0" w:semiHidden="0" w:name="Signature"/>
     <w:lsdException w:qFormat="1" w:uiPriority="1" w:name="Default Paragraph Font"/>
     <w:lsdException w:qFormat="1" w:unhideWhenUsed="0" w:uiPriority="0" w:semiHidden="0" w:name="Body Text"/>
     <w:lsdException w:qFormat="1" w:unhideWhenUsed="0" w:uiPriority="0" w:semiHidden="0" w:name="Body Text Indent"/>
@@ -42712,7 +42798,7 @@
     <w:lsdException w:qFormat="1" w:unhideWhenUsed="0" w:uiPriority="0" w:semiHidden="0" w:name="Date"/>
     <w:lsdException w:qFormat="1" w:unhideWhenUsed="0" w:uiPriority="0" w:semiHidden="0" w:name="Body Text First Indent"/>
     <w:lsdException w:qFormat="1" w:unhideWhenUsed="0" w:uiPriority="0" w:semiHidden="0" w:name="Body Text First Indent 2"/>
-    <w:lsdException w:unhideWhenUsed="0" w:uiPriority="0" w:semiHidden="0" w:name="Note Heading"/>
+    <w:lsdException w:qFormat="1" w:unhideWhenUsed="0" w:uiPriority="0" w:semiHidden="0" w:name="Note Heading"/>
     <w:lsdException w:qFormat="1" w:unhideWhenUsed="0" w:uiPriority="0" w:semiHidden="0" w:name="Body Text 2"/>
     <w:lsdException w:qFormat="1" w:unhideWhenUsed="0" w:uiPriority="0" w:semiHidden="0" w:name="Body Text 3"/>
     <w:lsdException w:qFormat="1" w:unhideWhenUsed="0" w:uiPriority="0" w:semiHidden="0" w:name="Body Text Indent 2"/>
@@ -42725,9 +42811,9 @@
     <w:lsdException w:qFormat="1" w:unhideWhenUsed="0" w:uiPriority="0" w:semiHidden="0" w:name="Document Map"/>
     <w:lsdException w:qFormat="1" w:unhideWhenUsed="0" w:uiPriority="0" w:semiHidden="0" w:name="Plain Text"/>
     <w:lsdException w:qFormat="1" w:unhideWhenUsed="0" w:uiPriority="0" w:semiHidden="0" w:name="E-mail Signature"/>
-    <w:lsdException w:unhideWhenUsed="0" w:uiPriority="0" w:semiHidden="0" w:name="Normal (Web)"/>
+    <w:lsdException w:qFormat="1" w:unhideWhenUsed="0" w:uiPriority="0" w:semiHidden="0" w:name="Normal (Web)"/>
     <w:lsdException w:qFormat="1" w:unhideWhenUsed="0" w:uiPriority="0" w:semiHidden="0" w:name="HTML Acronym"/>
-    <w:lsdException w:unhideWhenUsed="0" w:uiPriority="0" w:semiHidden="0" w:name="HTML Address"/>
+    <w:lsdException w:qFormat="1" w:unhideWhenUsed="0" w:uiPriority="0" w:semiHidden="0" w:name="HTML Address"/>
     <w:lsdException w:qFormat="1" w:unhideWhenUsed="0" w:uiPriority="0" w:semiHidden="0" w:name="HTML Cite"/>
     <w:lsdException w:qFormat="1" w:unhideWhenUsed="0" w:uiPriority="0" w:semiHidden="0" w:name="HTML Code"/>
     <w:lsdException w:qFormat="1" w:unhideWhenUsed="0" w:uiPriority="0" w:semiHidden="0" w:name="HTML Definition"/>
@@ -42736,8 +42822,8 @@
     <w:lsdException w:qFormat="1" w:unhideWhenUsed="0" w:uiPriority="0" w:semiHidden="0" w:name="HTML Sample"/>
     <w:lsdException w:qFormat="1" w:unhideWhenUsed="0" w:uiPriority="0" w:semiHidden="0" w:name="HTML Typewriter"/>
     <w:lsdException w:qFormat="1" w:unhideWhenUsed="0" w:uiPriority="0" w:semiHidden="0" w:name="HTML Variable"/>
-    <w:lsdException w:uiPriority="99" w:name="Normal Table"/>
-    <w:lsdException w:unhideWhenUsed="0" w:uiPriority="0" w:semiHidden="0" w:name="annotation subject"/>
+    <w:lsdException w:qFormat="1" w:uiPriority="99" w:name="Normal Table"/>
+    <w:lsdException w:qFormat="1" w:unhideWhenUsed="0" w:uiPriority="0" w:semiHidden="0" w:name="annotation subject"/>
     <w:lsdException w:unhideWhenUsed="0" w:uiPriority="0" w:semiHidden="0" w:name="Table Simple 1"/>
     <w:lsdException w:unhideWhenUsed="0" w:uiPriority="0" w:semiHidden="0" w:name="Table Simple 2"/>
     <w:lsdException w:unhideWhenUsed="0" w:uiPriority="0" w:semiHidden="0" w:name="Table Simple 3"/>
@@ -43091,6 +43177,7 @@
     <w:name w:val="Normal Table"/>
     <w:semiHidden/>
     <w:unhideWhenUsed/>
+    <w:qFormat/>
     <w:uiPriority w:val="99"/>
     <w:tblPr>
       <w:tblCellMar>
@@ -43236,6 +43323,7 @@
     <w:name w:val="annotation subject"/>
     <w:basedOn w:val="23"/>
     <w:next w:val="23"/>
+    <w:qFormat/>
     <w:uiPriority w:val="0"/>
     <w:rPr>
       <w:b/>
@@ -43350,6 +43438,7 @@
   <w:style w:type="paragraph" w:styleId="34">
     <w:name w:val="HTML Address"/>
     <w:basedOn w:val="1"/>
+    <w:qFormat/>
     <w:uiPriority w:val="0"/>
     <w:rPr>
       <w:i/>
@@ -43733,6 +43822,7 @@
   <w:style w:type="paragraph" w:styleId="68">
     <w:name w:val="Normal (Web)"/>
     <w:basedOn w:val="1"/>
+    <w:qFormat/>
     <w:uiPriority w:val="0"/>
     <w:pPr>
       <w:spacing w:beforeAutospacing="1" w:after="0" w:afterAutospacing="1" w:line="240" w:lineRule="auto"/>
@@ -43757,6 +43847,7 @@
     <w:name w:val="Note Heading"/>
     <w:basedOn w:val="1"/>
     <w:next w:val="1"/>
+    <w:qFormat/>
     <w:uiPriority w:val="0"/>
     <w:pPr>
       <w:jc w:val="center"/>
@@ -43782,6 +43873,7 @@
   <w:style w:type="paragraph" w:styleId="73">
     <w:name w:val="Signature"/>
     <w:basedOn w:val="1"/>
+    <w:qFormat/>
     <w:uiPriority w:val="0"/>
     <w:pPr>
       <w:ind w:left="100" w:leftChars="2100"/>
@@ -43809,6 +43901,7 @@
     <w:name w:val="table of authorities"/>
     <w:basedOn w:val="1"/>
     <w:next w:val="1"/>
+    <w:qFormat/>
     <w:uiPriority w:val="0"/>
     <w:pPr>
       <w:ind w:left="420" w:leftChars="200"/>
@@ -43818,6 +43911,7 @@
     <w:name w:val="table of figures"/>
     <w:basedOn w:val="1"/>
     <w:next w:val="1"/>
+    <w:qFormat/>
     <w:uiPriority w:val="0"/>
     <w:pPr>
       <w:ind w:left="200" w:leftChars="200" w:hanging="200" w:hangingChars="200"/>
@@ -43844,6 +43938,7 @@
     <w:name w:val="toa heading"/>
     <w:basedOn w:val="1"/>
     <w:next w:val="1"/>
+    <w:qFormat/>
     <w:uiPriority w:val="0"/>
     <w:pPr>
       <w:spacing w:before="120"/>
@@ -43884,6 +43979,7 @@
     <w:name w:val="toc 4"/>
     <w:basedOn w:val="1"/>
     <w:next w:val="1"/>
+    <w:qFormat/>
     <w:uiPriority w:val="0"/>
     <w:pPr>
       <w:ind w:left="1260" w:leftChars="600"/>
@@ -43913,6 +44009,7 @@
     <w:name w:val="toc 7"/>
     <w:basedOn w:val="1"/>
     <w:next w:val="1"/>
+    <w:qFormat/>
     <w:uiPriority w:val="0"/>
     <w:pPr>
       <w:ind w:left="2520" w:leftChars="1200"/>

</xml_diff>